<commit_message>
homework 9 and 10
</commit_message>
<xml_diff>
--- a/Homework/Homework8_ISYE6501/Answers/Homework8_answers.docx
+++ b/Homework/Homework8_ISYE6501/Answers/Homework8_answers.docx
@@ -160,7 +160,6 @@
         </w:rPr>
         <w:t>8</w:t>
       </w:r>
-      <w:proofErr w:type="gramStart"/>
       <w:r>
         <w:rPr>
           <w:rFonts w:ascii="Aptos" w:hAnsi="Aptos"/>
@@ -185,15 +184,6 @@
         </w:rPr>
         <w:t xml:space="preserve"> </w:t>
       </w:r>
-      <w:r>
-        <w:rPr>
-          <w:rFonts w:ascii="Aptos" w:hAnsi="Aptos"/>
-          <w:b/>
-          <w:bCs/>
-        </w:rPr>
-        <w:t>“</w:t>
-      </w:r>
-      <w:proofErr w:type="gramEnd"/>
       <w:r>
         <w:rPr>
           <w:rFonts w:ascii="Aptos" w:hAnsi="Aptos"/>
@@ -468,6 +458,7 @@
           <w:rFonts w:ascii="Aptos" w:hAnsi="Aptos"/>
           <w:b/>
         </w:rPr>
+        <w:lastRenderedPageBreak/>
         <w:t>Question 11.1</w:t>
       </w:r>
     </w:p>
@@ -1487,7 +1478,6 @@
         <w:rPr>
           <w:rFonts w:ascii="Aptos" w:hAnsi="Aptos"/>
         </w:rPr>
-        <w:lastRenderedPageBreak/>
         <w:t xml:space="preserve">3. </w:t>
       </w:r>
       <w:r>
@@ -1583,6 +1573,7 @@
           <w:rStyle w:val="Strong"/>
           <w:rFonts w:ascii="Aptos" w:eastAsiaTheme="minorHAnsi" w:hAnsi="Aptos"/>
         </w:rPr>
+        <w:lastRenderedPageBreak/>
         <w:t>Preprocessing</w:t>
       </w:r>
       <w:r>
@@ -1871,6 +1862,7 @@
       <w:r>
         <w:rPr>
           <w:rFonts w:ascii="Aptos" w:hAnsi="Aptos"/>
+          <w:noProof/>
         </w:rPr>
         <w:drawing>
           <wp:inline distT="0" distB="0" distL="0" distR="0" wp14:anchorId="1CD7043A" wp14:editId="25C2E43D">
@@ -2021,6 +2013,7 @@
           <w:sz w:val="26"/>
           <w:szCs w:val="26"/>
         </w:rPr>
+        <w:lastRenderedPageBreak/>
         <w:t>Lasso Regression Output:</w:t>
       </w:r>
     </w:p>
@@ -2138,6 +2131,9 @@
         </w:rPr>
       </w:pPr>
       <w:r>
+        <w:rPr>
+          <w:noProof/>
+        </w:rPr>
         <w:drawing>
           <wp:inline distT="0" distB="0" distL="0" distR="0" wp14:anchorId="0602C2CF" wp14:editId="2990E8F3">
             <wp:extent cx="5943600" cy="4351020"/>
@@ -2236,6 +2232,7 @@
           <w:rFonts w:ascii="Aptos" w:hAnsi="Aptos"/>
           <w:b/>
           <w:bCs/>
+          <w:noProof/>
         </w:rPr>
         <w:lastRenderedPageBreak/>
         <w:drawing>
@@ -2879,17 +2876,7 @@
           <w:sz w:val="26"/>
           <w:szCs w:val="26"/>
         </w:rPr>
-        <w:t>Surprises</w:t>
-      </w:r>
-      <w:r>
-        <w:rPr>
-          <w:rFonts w:ascii="Aptos" w:hAnsi="Aptos"/>
-          <w:b/>
-          <w:bCs/>
-          <w:sz w:val="26"/>
-          <w:szCs w:val="26"/>
-        </w:rPr>
-        <w:t>:</w:t>
+        <w:t>Surprises:</w:t>
       </w:r>
     </w:p>
     <w:p>
@@ -2957,15 +2944,7 @@
           <w:b/>
           <w:bCs/>
         </w:rPr>
-        <w:t>Improvements</w:t>
-      </w:r>
-      <w:r>
-        <w:rPr>
-          <w:rFonts w:ascii="Aptos" w:hAnsi="Aptos"/>
-          <w:b/>
-          <w:bCs/>
-        </w:rPr>
-        <w:t>:</w:t>
+        <w:t>Improvements:</w:t>
       </w:r>
     </w:p>
     <w:p>
@@ -3019,15 +2998,7 @@
           <w:b/>
           <w:bCs/>
         </w:rPr>
-        <w:t>Ethical Considerations</w:t>
-      </w:r>
-      <w:r>
-        <w:rPr>
-          <w:rFonts w:ascii="Aptos" w:hAnsi="Aptos"/>
-          <w:b/>
-          <w:bCs/>
-        </w:rPr>
-        <w:t>:</w:t>
+        <w:t>Ethical Considerations:</w:t>
       </w:r>
     </w:p>
     <w:p>

</xml_diff>